<commit_message>
Removed PaymentAlert Interface and checked SonarLint
</commit_message>
<xml_diff>
--- a/03_PizzaShop/Docs/initial/RequirementsPizzaShop_v1.0.docx
+++ b/03_PizzaShop/Docs/initial/RequirementsPizzaShop_v1.0.docx
@@ -1,6 +1,6 @@
 
 <file path=word/document.xml><?xml version="1.0" encoding="utf-8"?>
-<w:document xmlns:wpc="http://schemas.microsoft.com/office/word/2010/wordprocessingCanvas" xmlns:mc="http://schemas.openxmlformats.org/markup-compatibility/2006" xmlns:o="urn:schemas-microsoft-com:office:office" xmlns:r="http://schemas.openxmlformats.org/officeDocument/2006/relationships" xmlns:m="http://schemas.openxmlformats.org/officeDocument/2006/math" xmlns:v="urn:schemas-microsoft-com:vml" xmlns:wp14="http://schemas.microsoft.com/office/word/2010/wordprocessingDrawing" xmlns:wp="http://schemas.openxmlformats.org/drawingml/2006/wordprocessingDrawing" xmlns:w10="urn:schemas-microsoft-com:office:word" xmlns:w="http://schemas.openxmlformats.org/wordprocessingml/2006/main" xmlns:w14="http://schemas.microsoft.com/office/word/2010/wordml" xmlns:w15="http://schemas.microsoft.com/office/word/2012/wordml" xmlns:wpg="http://schemas.microsoft.com/office/word/2010/wordprocessingGroup" xmlns:wpi="http://schemas.microsoft.com/office/word/2010/wordprocessingInk" xmlns:wne="http://schemas.microsoft.com/office/word/2006/wordml" xmlns:wps="http://schemas.microsoft.com/office/word/2010/wordprocessingShape" mc:Ignorable="w14 w15 wp14">
+<w:document xmlns:wpc="http://schemas.microsoft.com/office/word/2010/wordprocessingCanvas" xmlns:cx="http://schemas.microsoft.com/office/drawing/2014/chartex" xmlns:cx1="http://schemas.microsoft.com/office/drawing/2015/9/8/chartex" xmlns:cx2="http://schemas.microsoft.com/office/drawing/2015/10/21/chartex" xmlns:cx3="http://schemas.microsoft.com/office/drawing/2016/5/9/chartex" xmlns:cx4="http://schemas.microsoft.com/office/drawing/2016/5/10/chartex" xmlns:cx5="http://schemas.microsoft.com/office/drawing/2016/5/11/chartex" xmlns:cx6="http://schemas.microsoft.com/office/drawing/2016/5/12/chartex" xmlns:cx7="http://schemas.microsoft.com/office/drawing/2016/5/13/chartex" xmlns:cx8="http://schemas.microsoft.com/office/drawing/2016/5/14/chartex" xmlns:mc="http://schemas.openxmlformats.org/markup-compatibility/2006" xmlns:aink="http://schemas.microsoft.com/office/drawing/2016/ink" xmlns:am3d="http://schemas.microsoft.com/office/drawing/2017/model3d" xmlns:o="urn:schemas-microsoft-com:office:office" xmlns:r="http://schemas.openxmlformats.org/officeDocument/2006/relationships" xmlns:m="http://schemas.openxmlformats.org/officeDocument/2006/math" xmlns:v="urn:schemas-microsoft-com:vml" xmlns:wp14="http://schemas.microsoft.com/office/word/2010/wordprocessingDrawing" xmlns:wp="http://schemas.openxmlformats.org/drawingml/2006/wordprocessingDrawing" xmlns:w10="urn:schemas-microsoft-com:office:word" xmlns:w="http://schemas.openxmlformats.org/wordprocessingml/2006/main" xmlns:w14="http://schemas.microsoft.com/office/word/2010/wordml" xmlns:w15="http://schemas.microsoft.com/office/word/2012/wordml" xmlns:w16cex="http://schemas.microsoft.com/office/word/2018/wordml/cex" xmlns:w16cid="http://schemas.microsoft.com/office/word/2016/wordml/cid" xmlns:w16="http://schemas.microsoft.com/office/word/2018/wordml" xmlns:w16se="http://schemas.microsoft.com/office/word/2015/wordml/symex" xmlns:wpg="http://schemas.microsoft.com/office/word/2010/wordprocessingGroup" xmlns:wpi="http://schemas.microsoft.com/office/word/2010/wordprocessingInk" xmlns:wne="http://schemas.microsoft.com/office/word/2006/wordml" xmlns:wps="http://schemas.microsoft.com/office/word/2010/wordprocessingShape" mc:Ignorable="w14 w15 w16se w16cid w16 w16cex wp14">
   <w:body>
     <w:p>
       <w:pPr>
@@ -175,35 +175,7 @@
         <w:rPr>
           <w:rFonts w:cstheme="minorHAnsi"/>
         </w:rPr>
-        <w:t xml:space="preserve">-un restaurant cu 8 </w:t>
-      </w:r>
-      <w:proofErr w:type="spellStart"/>
-      <w:r>
-        <w:rPr>
-          <w:rFonts w:cstheme="minorHAnsi"/>
-        </w:rPr>
-        <w:t>mese</w:t>
-      </w:r>
-      <w:proofErr w:type="spellEnd"/>
-      <w:r>
-        <w:rPr>
-          <w:rFonts w:cstheme="minorHAnsi"/>
-        </w:rPr>
-        <w:t xml:space="preserve">, </w:t>
-      </w:r>
-      <w:proofErr w:type="spellStart"/>
-      <w:r>
-        <w:rPr>
-          <w:rFonts w:cstheme="minorHAnsi"/>
-        </w:rPr>
-        <w:t>precum</w:t>
-      </w:r>
-      <w:proofErr w:type="spellEnd"/>
-      <w:r>
-        <w:rPr>
-          <w:rFonts w:cstheme="minorHAnsi"/>
-        </w:rPr>
-        <w:t xml:space="preserve"> </w:t>
+        <w:t xml:space="preserve">-un restaurant cu 8 mese, precum </w:t>
       </w:r>
       <w:proofErr w:type="spellStart"/>
       <w:r>
@@ -335,19 +307,11 @@
         </w:rPr>
         <w:t xml:space="preserve"> </w:t>
       </w:r>
-      <w:proofErr w:type="spellStart"/>
-      <w:r>
-        <w:rPr>
-          <w:rFonts w:cstheme="minorHAnsi"/>
-        </w:rPr>
-        <w:t>sunt</w:t>
-      </w:r>
-      <w:proofErr w:type="spellEnd"/>
-      <w:r>
-        <w:rPr>
-          <w:rFonts w:cstheme="minorHAnsi"/>
-        </w:rPr>
-        <w:t xml:space="preserve"> </w:t>
+      <w:r>
+        <w:rPr>
+          <w:rFonts w:cstheme="minorHAnsi"/>
+        </w:rPr>
+        <w:t xml:space="preserve">sunt </w:t>
       </w:r>
       <w:proofErr w:type="spellStart"/>
       <w:r>
@@ -486,7 +450,6 @@
         <w:t xml:space="preserve">se </w:t>
       </w:r>
       <w:proofErr w:type="spellStart"/>
-      <w:proofErr w:type="gramStart"/>
       <w:r>
         <w:rPr>
           <w:rFonts w:cstheme="minorHAnsi"/>
@@ -494,7 +457,6 @@
         <w:t>va</w:t>
       </w:r>
       <w:proofErr w:type="spellEnd"/>
-      <w:proofErr w:type="gramEnd"/>
       <w:r>
         <w:rPr>
           <w:rFonts w:cstheme="minorHAnsi"/>
@@ -620,23 +582,7 @@
           <w:rFonts w:cstheme="minorHAnsi"/>
           <w:highlight w:val="yellow"/>
         </w:rPr>
-        <w:t xml:space="preserve"> 8 </w:t>
-      </w:r>
-      <w:proofErr w:type="spellStart"/>
-      <w:r>
-        <w:rPr>
-          <w:rFonts w:cstheme="minorHAnsi"/>
-          <w:highlight w:val="yellow"/>
-        </w:rPr>
-        <w:t>mese</w:t>
-      </w:r>
-      <w:proofErr w:type="spellEnd"/>
-      <w:r>
-        <w:rPr>
-          <w:rFonts w:cstheme="minorHAnsi"/>
-          <w:highlight w:val="yellow"/>
-        </w:rPr>
-        <w:t>.</w:t>
+        <w:t xml:space="preserve"> 8 mese.</w:t>
       </w:r>
     </w:p>
     <w:p>
@@ -893,7 +839,6 @@
         <w:t xml:space="preserve"> </w:t>
       </w:r>
       <w:proofErr w:type="spellStart"/>
-      <w:proofErr w:type="gramStart"/>
       <w:r>
         <w:rPr>
           <w:rFonts w:cstheme="minorHAnsi"/>
@@ -901,7 +846,6 @@
         <w:t>sa</w:t>
       </w:r>
       <w:proofErr w:type="spellEnd"/>
-      <w:proofErr w:type="gramEnd"/>
       <w:r>
         <w:rPr>
           <w:rFonts w:cstheme="minorHAnsi"/>
@@ -1187,7 +1131,6 @@
         <w:t xml:space="preserve"> </w:t>
       </w:r>
       <w:proofErr w:type="spellStart"/>
-      <w:proofErr w:type="gramStart"/>
       <w:r>
         <w:rPr>
           <w:rFonts w:cstheme="minorHAnsi"/>
@@ -1196,7 +1139,6 @@
         <w:t>va</w:t>
       </w:r>
       <w:proofErr w:type="spellEnd"/>
-      <w:proofErr w:type="gramEnd"/>
       <w:r>
         <w:rPr>
           <w:rFonts w:cstheme="minorHAnsi"/>
@@ -1358,7 +1300,6 @@
         <w:t xml:space="preserve"> </w:t>
       </w:r>
       <w:proofErr w:type="spellStart"/>
-      <w:proofErr w:type="gramStart"/>
       <w:r>
         <w:rPr>
           <w:rFonts w:cstheme="minorHAnsi"/>
@@ -1367,7 +1308,6 @@
         <w:t>va</w:t>
       </w:r>
       <w:proofErr w:type="spellEnd"/>
-      <w:proofErr w:type="gramEnd"/>
       <w:r>
         <w:rPr>
           <w:rFonts w:cstheme="minorHAnsi"/>
@@ -1481,7 +1421,6 @@
           <w:rFonts w:cstheme="minorHAnsi"/>
         </w:rPr>
       </w:pPr>
-      <w:proofErr w:type="gramStart"/>
       <w:r>
         <w:rPr>
           <w:rFonts w:cstheme="minorHAnsi"/>
@@ -1507,9 +1446,16 @@
         <w:rPr>
           <w:rFonts w:cstheme="minorHAnsi"/>
         </w:rPr>
-        <w:t xml:space="preserve"> este</w:t>
-      </w:r>
-      <w:proofErr w:type="gramEnd"/>
+        <w:t xml:space="preserve"> </w:t>
+      </w:r>
+      <w:proofErr w:type="spellStart"/>
+      <w:r>
+        <w:rPr>
+          <w:rFonts w:cstheme="minorHAnsi"/>
+        </w:rPr>
+        <w:t>este</w:t>
+      </w:r>
+      <w:proofErr w:type="spellEnd"/>
       <w:r>
         <w:rPr>
           <w:rFonts w:cstheme="minorHAnsi"/>
@@ -2121,7 +2067,6 @@
         <w:t xml:space="preserve"> 2 view </w:t>
       </w:r>
       <w:proofErr w:type="spellStart"/>
-      <w:proofErr w:type="gramStart"/>
       <w:r>
         <w:rPr>
           <w:rFonts w:cstheme="minorHAnsi"/>
@@ -2135,15 +2080,7 @@
           <w:rFonts w:cstheme="minorHAnsi"/>
           <w:highlight w:val="yellow"/>
         </w:rPr>
-        <w:t xml:space="preserve"> ,</w:t>
-      </w:r>
-      <w:proofErr w:type="gramEnd"/>
-      <w:r>
-        <w:rPr>
-          <w:rFonts w:cstheme="minorHAnsi"/>
-          <w:highlight w:val="yellow"/>
-        </w:rPr>
-        <w:t xml:space="preserve"> </w:t>
+        <w:t xml:space="preserve"> , </w:t>
       </w:r>
       <w:proofErr w:type="spellStart"/>
       <w:r>
@@ -2314,23 +2251,7 @@
           <w:rFonts w:cstheme="minorHAnsi"/>
           <w:highlight w:val="yellow"/>
         </w:rPr>
-        <w:t>. View-</w:t>
-      </w:r>
-      <w:proofErr w:type="spellStart"/>
-      <w:r>
-        <w:rPr>
-          <w:rFonts w:cstheme="minorHAnsi"/>
-          <w:highlight w:val="yellow"/>
-        </w:rPr>
-        <w:t>ul</w:t>
-      </w:r>
-      <w:proofErr w:type="spellEnd"/>
-      <w:r>
-        <w:rPr>
-          <w:rFonts w:cstheme="minorHAnsi"/>
-          <w:highlight w:val="yellow"/>
-        </w:rPr>
-        <w:t xml:space="preserve"> </w:t>
+        <w:t xml:space="preserve">. View-ul </w:t>
       </w:r>
       <w:proofErr w:type="spellStart"/>
       <w:r>
@@ -2394,23 +2315,7 @@
           <w:rFonts w:cstheme="minorHAnsi"/>
           <w:highlight w:val="yellow"/>
         </w:rPr>
-        <w:t xml:space="preserve"> de </w:t>
-      </w:r>
-      <w:proofErr w:type="spellStart"/>
-      <w:r>
-        <w:rPr>
-          <w:rFonts w:cstheme="minorHAnsi"/>
-          <w:highlight w:val="yellow"/>
-        </w:rPr>
-        <w:t>mese</w:t>
-      </w:r>
-      <w:proofErr w:type="spellEnd"/>
-      <w:r>
-        <w:rPr>
-          <w:rFonts w:cstheme="minorHAnsi"/>
-          <w:highlight w:val="yellow"/>
-        </w:rPr>
-        <w:t xml:space="preserve"> </w:t>
+        <w:t xml:space="preserve"> de mese </w:t>
       </w:r>
       <w:proofErr w:type="spellStart"/>
       <w:r>
@@ -2442,18 +2347,8 @@
           <w:rFonts w:cstheme="minorHAnsi"/>
           <w:highlight w:val="yellow"/>
         </w:rPr>
-        <w:t xml:space="preserve"> </w:t>
-      </w:r>
-      <w:proofErr w:type="spellStart"/>
-      <w:proofErr w:type="gramStart"/>
-      <w:r>
-        <w:rPr>
-          <w:rFonts w:cstheme="minorHAnsi"/>
-          <w:highlight w:val="yellow"/>
-        </w:rPr>
-        <w:t>lor</w:t>
-      </w:r>
-      <w:proofErr w:type="spellEnd"/>
+        <w:t xml:space="preserve"> lor</w:t>
+      </w:r>
       <w:r>
         <w:rPr>
           <w:rFonts w:cstheme="minorHAnsi"/>
@@ -2461,7 +2356,6 @@
         </w:rPr>
         <w:t>(</w:t>
       </w:r>
-      <w:proofErr w:type="gramEnd"/>
       <w:r>
         <w:rPr>
           <w:rFonts w:cstheme="minorHAnsi"/>
@@ -2499,23 +2393,7 @@
           <w:rFonts w:cstheme="minorHAnsi"/>
           <w:highlight w:val="yellow"/>
         </w:rPr>
-        <w:t xml:space="preserve">, masa </w:t>
-      </w:r>
-      <w:proofErr w:type="spellStart"/>
-      <w:r>
-        <w:rPr>
-          <w:rFonts w:cstheme="minorHAnsi"/>
-          <w:highlight w:val="yellow"/>
-        </w:rPr>
-        <w:t>libera</w:t>
-      </w:r>
-      <w:proofErr w:type="spellEnd"/>
-      <w:r>
-        <w:rPr>
-          <w:rFonts w:cstheme="minorHAnsi"/>
-          <w:highlight w:val="yellow"/>
-        </w:rPr>
-        <w:t>)</w:t>
+        <w:t>, masa libera)</w:t>
       </w:r>
       <w:r>
         <w:rPr>
@@ -2791,23 +2669,7 @@
           <w:highlight w:val="yellow"/>
         </w:rPr>
         <w:tab/>
-        <w:t xml:space="preserve">Masa </w:t>
-      </w:r>
-      <w:proofErr w:type="spellStart"/>
-      <w:r>
-        <w:rPr>
-          <w:rFonts w:cstheme="minorHAnsi"/>
-          <w:highlight w:val="yellow"/>
-        </w:rPr>
-        <w:t>libera</w:t>
-      </w:r>
-      <w:proofErr w:type="spellEnd"/>
-      <w:r>
-        <w:rPr>
-          <w:rFonts w:cstheme="minorHAnsi"/>
-          <w:highlight w:val="yellow"/>
-        </w:rPr>
-        <w:t xml:space="preserve"> – nota </w:t>
+        <w:t xml:space="preserve">Masa libera – nota </w:t>
       </w:r>
       <w:proofErr w:type="spellStart"/>
       <w:r>
@@ -2931,23 +2793,7 @@
           <w:rFonts w:cstheme="minorHAnsi"/>
           <w:highlight w:val="yellow"/>
         </w:rPr>
-        <w:t xml:space="preserve"> </w:t>
-      </w:r>
-      <w:proofErr w:type="spellStart"/>
-      <w:r>
-        <w:rPr>
-          <w:rFonts w:cstheme="minorHAnsi"/>
-          <w:highlight w:val="yellow"/>
-        </w:rPr>
-        <w:t>mese</w:t>
-      </w:r>
-      <w:proofErr w:type="spellEnd"/>
-      <w:r>
-        <w:rPr>
-          <w:rFonts w:cstheme="minorHAnsi"/>
-          <w:highlight w:val="yellow"/>
-        </w:rPr>
-        <w:t xml:space="preserve"> </w:t>
+        <w:t xml:space="preserve"> mese </w:t>
       </w:r>
       <w:proofErr w:type="spellStart"/>
       <w:r>
@@ -2998,7 +2844,6 @@
         <w:t xml:space="preserve"> click se </w:t>
       </w:r>
       <w:proofErr w:type="spellStart"/>
-      <w:proofErr w:type="gramStart"/>
       <w:r>
         <w:rPr>
           <w:rFonts w:cstheme="minorHAnsi"/>
@@ -3007,7 +2852,6 @@
         <w:t>va</w:t>
       </w:r>
       <w:proofErr w:type="spellEnd"/>
-      <w:proofErr w:type="gramEnd"/>
       <w:r>
         <w:rPr>
           <w:rFonts w:cstheme="minorHAnsi"/>
@@ -3355,7 +3199,6 @@
         <w:t xml:space="preserve"> </w:t>
       </w:r>
       <w:proofErr w:type="spellStart"/>
-      <w:proofErr w:type="gramStart"/>
       <w:r>
         <w:rPr>
           <w:rFonts w:cstheme="minorHAnsi"/>
@@ -3364,7 +3207,6 @@
         <w:t>va</w:t>
       </w:r>
       <w:proofErr w:type="spellEnd"/>
-      <w:proofErr w:type="gramEnd"/>
       <w:r>
         <w:rPr>
           <w:rFonts w:cstheme="minorHAnsi"/>
@@ -3634,7 +3476,6 @@
         <w:t xml:space="preserve"> </w:t>
       </w:r>
       <w:proofErr w:type="spellStart"/>
-      <w:proofErr w:type="gramStart"/>
       <w:r>
         <w:rPr>
           <w:rFonts w:cstheme="minorHAnsi"/>
@@ -3648,15 +3489,7 @@
           <w:rFonts w:cstheme="minorHAnsi"/>
           <w:highlight w:val="yellow"/>
         </w:rPr>
-        <w:t xml:space="preserve">  un</w:t>
-      </w:r>
-      <w:proofErr w:type="gramEnd"/>
-      <w:r>
-        <w:rPr>
-          <w:rFonts w:cstheme="minorHAnsi"/>
-          <w:highlight w:val="yellow"/>
-        </w:rPr>
-        <w:t xml:space="preserve"> </w:t>
+        <w:t xml:space="preserve">  un </w:t>
       </w:r>
       <w:proofErr w:type="spellStart"/>
       <w:r>
@@ -3850,21 +3683,12 @@
         </w:rPr>
         <w:t xml:space="preserve"> de </w:t>
       </w:r>
-      <w:proofErr w:type="spellStart"/>
-      <w:r>
-        <w:rPr>
-          <w:rFonts w:cstheme="minorHAnsi"/>
-          <w:highlight w:val="yellow"/>
-        </w:rPr>
-        <w:t>mese</w:t>
-      </w:r>
-      <w:proofErr w:type="spellEnd"/>
-      <w:r>
-        <w:rPr>
-          <w:rFonts w:cstheme="minorHAnsi"/>
-          <w:highlight w:val="yellow"/>
-        </w:rPr>
-        <w:t>.</w:t>
+      <w:r>
+        <w:rPr>
+          <w:rFonts w:cstheme="minorHAnsi"/>
+          <w:highlight w:val="yellow"/>
+        </w:rPr>
+        <w:t>mese.</w:t>
       </w:r>
       <w:r>
         <w:rPr>
@@ -3954,7 +3778,6 @@
         <w:t xml:space="preserve"> se </w:t>
       </w:r>
       <w:proofErr w:type="spellStart"/>
-      <w:proofErr w:type="gramStart"/>
       <w:r>
         <w:rPr>
           <w:rFonts w:cstheme="minorHAnsi"/>
@@ -3963,7 +3786,6 @@
         <w:t>va</w:t>
       </w:r>
       <w:proofErr w:type="spellEnd"/>
-      <w:proofErr w:type="gramEnd"/>
       <w:r>
         <w:rPr>
           <w:rFonts w:cstheme="minorHAnsi"/>
@@ -4064,23 +3886,7 @@
           <w:rFonts w:cstheme="minorHAnsi"/>
           <w:highlight w:val="yellow"/>
         </w:rPr>
-        <w:t xml:space="preserve">In view </w:t>
-      </w:r>
-      <w:proofErr w:type="spellStart"/>
-      <w:r>
-        <w:rPr>
-          <w:rFonts w:cstheme="minorHAnsi"/>
-          <w:highlight w:val="yellow"/>
-        </w:rPr>
-        <w:t>ul</w:t>
-      </w:r>
-      <w:proofErr w:type="spellEnd"/>
-      <w:r>
-        <w:rPr>
-          <w:rFonts w:cstheme="minorHAnsi"/>
-          <w:highlight w:val="yellow"/>
-        </w:rPr>
-        <w:t xml:space="preserve"> </w:t>
+        <w:t xml:space="preserve">In view ul </w:t>
       </w:r>
       <w:proofErr w:type="spellStart"/>
       <w:r>
@@ -4099,7 +3905,6 @@
         <w:t xml:space="preserve"> </w:t>
       </w:r>
       <w:proofErr w:type="spellStart"/>
-      <w:proofErr w:type="gramStart"/>
       <w:r>
         <w:rPr>
           <w:rFonts w:cstheme="minorHAnsi"/>
@@ -4108,7 +3913,6 @@
         <w:t>va</w:t>
       </w:r>
       <w:proofErr w:type="spellEnd"/>
-      <w:proofErr w:type="gramEnd"/>
       <w:r>
         <w:rPr>
           <w:rFonts w:cstheme="minorHAnsi"/>
@@ -4323,7 +4127,6 @@
         <w:t xml:space="preserve"> </w:t>
       </w:r>
       <w:proofErr w:type="spellStart"/>
-      <w:proofErr w:type="gramStart"/>
       <w:r>
         <w:rPr>
           <w:rFonts w:cstheme="minorHAnsi"/>
@@ -4332,7 +4135,6 @@
         <w:t>va</w:t>
       </w:r>
       <w:proofErr w:type="spellEnd"/>
-      <w:proofErr w:type="gramEnd"/>
       <w:r>
         <w:rPr>
           <w:rFonts w:cstheme="minorHAnsi"/>
@@ -4354,23 +4156,7 @@
           <w:rFonts w:cstheme="minorHAnsi"/>
           <w:highlight w:val="yellow"/>
         </w:rPr>
-        <w:t xml:space="preserve"> “Masa </w:t>
-      </w:r>
-      <w:proofErr w:type="spellStart"/>
-      <w:r>
-        <w:rPr>
-          <w:rFonts w:cstheme="minorHAnsi"/>
-          <w:highlight w:val="yellow"/>
-        </w:rPr>
-        <w:t>Libera</w:t>
-      </w:r>
-      <w:proofErr w:type="spellEnd"/>
-      <w:r>
-        <w:rPr>
-          <w:rFonts w:cstheme="minorHAnsi"/>
-          <w:highlight w:val="yellow"/>
-        </w:rPr>
-        <w:t>”.</w:t>
+        <w:t xml:space="preserve"> “Masa Libera”.</w:t>
       </w:r>
     </w:p>
     <w:p>
@@ -4854,21 +4640,7 @@
         <w:rPr>
           <w:rFonts w:cstheme="minorHAnsi"/>
         </w:rPr>
-        <w:t xml:space="preserve"> se </w:t>
-      </w:r>
-      <w:proofErr w:type="spellStart"/>
-      <w:r>
-        <w:rPr>
-          <w:rFonts w:cstheme="minorHAnsi"/>
-        </w:rPr>
-        <w:t>alfa</w:t>
-      </w:r>
-      <w:proofErr w:type="spellEnd"/>
-      <w:r>
-        <w:rPr>
-          <w:rFonts w:cstheme="minorHAnsi"/>
-        </w:rPr>
-        <w:t xml:space="preserve"> </w:t>
+        <w:t xml:space="preserve"> se alfa </w:t>
       </w:r>
       <w:proofErr w:type="spellStart"/>
       <w:r>
@@ -5123,35 +4895,7 @@
         <w:rPr>
           <w:rFonts w:cstheme="minorHAnsi"/>
         </w:rPr>
-        <w:t xml:space="preserve"> </w:t>
-      </w:r>
-      <w:proofErr w:type="spellStart"/>
-      <w:r>
-        <w:rPr>
-          <w:rFonts w:cstheme="minorHAnsi"/>
-        </w:rPr>
-        <w:t>nu</w:t>
-      </w:r>
-      <w:proofErr w:type="spellEnd"/>
-      <w:r>
-        <w:rPr>
-          <w:rFonts w:cstheme="minorHAnsi"/>
-        </w:rPr>
-        <w:t xml:space="preserve"> </w:t>
-      </w:r>
-      <w:proofErr w:type="spellStart"/>
-      <w:r>
-        <w:rPr>
-          <w:rFonts w:cstheme="minorHAnsi"/>
-        </w:rPr>
-        <w:t>sunt</w:t>
-      </w:r>
-      <w:proofErr w:type="spellEnd"/>
-      <w:r>
-        <w:rPr>
-          <w:rFonts w:cstheme="minorHAnsi"/>
-        </w:rPr>
-        <w:t xml:space="preserve"> </w:t>
+        <w:t xml:space="preserve"> nu sunt </w:t>
       </w:r>
       <w:proofErr w:type="spellStart"/>
       <w:r>
@@ -5207,14 +4951,14 @@
         </w:rPr>
         <w:t xml:space="preserve"> </w:t>
       </w:r>
-      <w:proofErr w:type="gramStart"/>
+      <w:proofErr w:type="spellStart"/>
       <w:r>
         <w:rPr>
           <w:rFonts w:cstheme="minorHAnsi"/>
         </w:rPr>
         <w:t>este</w:t>
       </w:r>
-      <w:proofErr w:type="gramEnd"/>
+      <w:proofErr w:type="spellEnd"/>
       <w:r>
         <w:rPr>
           <w:rFonts w:cstheme="minorHAnsi"/>
@@ -5310,7 +5054,6 @@
         <w:t xml:space="preserve"> </w:t>
       </w:r>
       <w:proofErr w:type="spellStart"/>
-      <w:proofErr w:type="gramStart"/>
       <w:r>
         <w:rPr>
           <w:rFonts w:cstheme="minorHAnsi"/>
@@ -5319,7 +5062,6 @@
         <w:t>va</w:t>
       </w:r>
       <w:proofErr w:type="spellEnd"/>
-      <w:proofErr w:type="gramEnd"/>
       <w:r>
         <w:rPr>
           <w:rFonts w:cstheme="minorHAnsi"/>
@@ -5493,23 +5235,7 @@
           <w:rFonts w:cstheme="minorHAnsi"/>
           <w:highlight w:val="yellow"/>
         </w:rPr>
-        <w:t xml:space="preserve"> </w:t>
-      </w:r>
-      <w:proofErr w:type="spellStart"/>
-      <w:r>
-        <w:rPr>
-          <w:rFonts w:cstheme="minorHAnsi"/>
-          <w:highlight w:val="yellow"/>
-        </w:rPr>
-        <w:t>selecta</w:t>
-      </w:r>
-      <w:proofErr w:type="spellEnd"/>
-      <w:r>
-        <w:rPr>
-          <w:rFonts w:cstheme="minorHAnsi"/>
-          <w:highlight w:val="yellow"/>
-        </w:rPr>
-        <w:t xml:space="preserve"> o </w:t>
+        <w:t xml:space="preserve"> selecta o </w:t>
       </w:r>
       <w:proofErr w:type="spellStart"/>
       <w:r>
@@ -5623,21 +5349,12 @@
         <w:t>comanda</w:t>
       </w:r>
       <w:proofErr w:type="spellEnd"/>
-      <w:proofErr w:type="gramStart"/>
-      <w:r>
-        <w:rPr>
-          <w:rFonts w:cstheme="minorHAnsi"/>
-          <w:highlight w:val="yellow"/>
-        </w:rPr>
-        <w:t>” .</w:t>
-      </w:r>
-      <w:proofErr w:type="gramEnd"/>
-      <w:r>
-        <w:rPr>
-          <w:rFonts w:cstheme="minorHAnsi"/>
-          <w:highlight w:val="yellow"/>
-        </w:rPr>
-        <w:t xml:space="preserve"> </w:t>
+      <w:r>
+        <w:rPr>
+          <w:rFonts w:cstheme="minorHAnsi"/>
+          <w:highlight w:val="yellow"/>
+        </w:rPr>
+        <w:t xml:space="preserve">” . </w:t>
       </w:r>
       <w:proofErr w:type="spellStart"/>
       <w:r>
@@ -5704,7 +5421,6 @@
         <w:t xml:space="preserve"> </w:t>
       </w:r>
       <w:proofErr w:type="spellStart"/>
-      <w:proofErr w:type="gramStart"/>
       <w:r>
         <w:rPr>
           <w:rFonts w:cstheme="minorHAnsi"/>
@@ -5713,7 +5429,6 @@
         <w:t>va</w:t>
       </w:r>
       <w:proofErr w:type="spellEnd"/>
-      <w:proofErr w:type="gramEnd"/>
       <w:r>
         <w:rPr>
           <w:rFonts w:cstheme="minorHAnsi"/>
@@ -5817,8 +5532,6 @@
         </w:rPr>
         <w:t>.</w:t>
       </w:r>
-      <w:bookmarkStart w:id="0" w:name="_GoBack"/>
-      <w:bookmarkEnd w:id="0"/>
     </w:p>
     <w:p>
       <w:pPr>
@@ -5894,7 +5607,6 @@
         <w:t xml:space="preserve"> </w:t>
       </w:r>
       <w:proofErr w:type="spellStart"/>
-      <w:proofErr w:type="gramStart"/>
       <w:r>
         <w:rPr>
           <w:rFonts w:cstheme="minorHAnsi"/>
@@ -5903,7 +5615,6 @@
         <w:t>va</w:t>
       </w:r>
       <w:proofErr w:type="spellEnd"/>
-      <w:proofErr w:type="gramEnd"/>
       <w:r>
         <w:rPr>
           <w:rFonts w:cstheme="minorHAnsi"/>
@@ -5973,41 +5684,7 @@
           <w:rFonts w:cstheme="minorHAnsi"/>
           <w:highlight w:val="yellow"/>
         </w:rPr>
-        <w:t xml:space="preserve">”. </w:t>
-      </w:r>
-      <w:proofErr w:type="spellStart"/>
-      <w:r>
-        <w:rPr>
-          <w:rFonts w:cstheme="minorHAnsi"/>
-          <w:highlight w:val="yellow"/>
-        </w:rPr>
-        <w:t>Daca</w:t>
-      </w:r>
-      <w:proofErr w:type="spellEnd"/>
-      <w:r>
-        <w:rPr>
-          <w:rFonts w:cstheme="minorHAnsi"/>
-          <w:highlight w:val="yellow"/>
-        </w:rPr>
-        <w:t xml:space="preserve"> </w:t>
-      </w:r>
-      <w:proofErr w:type="spellStart"/>
-      <w:proofErr w:type="gramStart"/>
-      <w:r>
-        <w:rPr>
-          <w:rFonts w:cstheme="minorHAnsi"/>
-          <w:highlight w:val="yellow"/>
-        </w:rPr>
-        <w:t>il</w:t>
-      </w:r>
-      <w:proofErr w:type="spellEnd"/>
-      <w:proofErr w:type="gramEnd"/>
-      <w:r>
-        <w:rPr>
-          <w:rFonts w:cstheme="minorHAnsi"/>
-          <w:highlight w:val="yellow"/>
-        </w:rPr>
-        <w:t xml:space="preserve"> </w:t>
+        <w:t xml:space="preserve">”. Daca il </w:t>
       </w:r>
       <w:proofErr w:type="spellStart"/>
       <w:r>
@@ -6055,23 +5732,7 @@
           <w:rFonts w:cstheme="minorHAnsi"/>
           <w:highlight w:val="yellow"/>
         </w:rPr>
-        <w:t xml:space="preserve"> </w:t>
-      </w:r>
-      <w:proofErr w:type="spellStart"/>
-      <w:r>
-        <w:rPr>
-          <w:rFonts w:cstheme="minorHAnsi"/>
-          <w:highlight w:val="yellow"/>
-        </w:rPr>
-        <w:t>sunt</w:t>
-      </w:r>
-      <w:proofErr w:type="spellEnd"/>
-      <w:r>
-        <w:rPr>
-          <w:rFonts w:cstheme="minorHAnsi"/>
-          <w:highlight w:val="yellow"/>
-        </w:rPr>
-        <w:t xml:space="preserve"> client la masa </w:t>
+        <w:t xml:space="preserve"> sunt client la masa </w:t>
       </w:r>
       <w:proofErr w:type="spellStart"/>
       <w:r>
@@ -6199,23 +5860,7 @@
           <w:rFonts w:cstheme="minorHAnsi"/>
           <w:highlight w:val="yellow"/>
         </w:rPr>
-        <w:t xml:space="preserve"> </w:t>
-      </w:r>
-      <w:proofErr w:type="spellStart"/>
-      <w:r>
-        <w:rPr>
-          <w:rFonts w:cstheme="minorHAnsi"/>
-          <w:highlight w:val="yellow"/>
-        </w:rPr>
-        <w:t>nu</w:t>
-      </w:r>
-      <w:proofErr w:type="spellEnd"/>
-      <w:r>
-        <w:rPr>
-          <w:rFonts w:cstheme="minorHAnsi"/>
-          <w:highlight w:val="yellow"/>
-        </w:rPr>
-        <w:t xml:space="preserve"> </w:t>
+        <w:t xml:space="preserve"> nu </w:t>
       </w:r>
       <w:proofErr w:type="spellStart"/>
       <w:r>
@@ -6306,7 +5951,6 @@
         <w:t xml:space="preserve"> </w:t>
       </w:r>
       <w:proofErr w:type="spellStart"/>
-      <w:proofErr w:type="gramStart"/>
       <w:r>
         <w:rPr>
           <w:rFonts w:cstheme="minorHAnsi"/>
@@ -6315,7 +5959,6 @@
         <w:t>va</w:t>
       </w:r>
       <w:proofErr w:type="spellEnd"/>
-      <w:proofErr w:type="gramEnd"/>
       <w:r>
         <w:rPr>
           <w:rFonts w:cstheme="minorHAnsi"/>
@@ -6369,41 +6012,7 @@
           <w:rFonts w:cstheme="minorHAnsi"/>
           <w:highlight w:val="yellow"/>
         </w:rPr>
-        <w:t xml:space="preserve"> Restaurant”. </w:t>
-      </w:r>
-      <w:proofErr w:type="spellStart"/>
-      <w:r>
-        <w:rPr>
-          <w:rFonts w:cstheme="minorHAnsi"/>
-          <w:highlight w:val="yellow"/>
-        </w:rPr>
-        <w:t>Daca</w:t>
-      </w:r>
-      <w:proofErr w:type="spellEnd"/>
-      <w:r>
-        <w:rPr>
-          <w:rFonts w:cstheme="minorHAnsi"/>
-          <w:highlight w:val="yellow"/>
-        </w:rPr>
-        <w:t xml:space="preserve"> </w:t>
-      </w:r>
-      <w:proofErr w:type="spellStart"/>
-      <w:proofErr w:type="gramStart"/>
-      <w:r>
-        <w:rPr>
-          <w:rFonts w:cstheme="minorHAnsi"/>
-          <w:highlight w:val="yellow"/>
-        </w:rPr>
-        <w:t>il</w:t>
-      </w:r>
-      <w:proofErr w:type="spellEnd"/>
-      <w:proofErr w:type="gramEnd"/>
-      <w:r>
-        <w:rPr>
-          <w:rFonts w:cstheme="minorHAnsi"/>
-          <w:highlight w:val="yellow"/>
-        </w:rPr>
-        <w:t xml:space="preserve"> </w:t>
+        <w:t xml:space="preserve"> Restaurant”. Daca il </w:t>
       </w:r>
       <w:proofErr w:type="spellStart"/>
       <w:r>
@@ -6451,23 +6060,7 @@
           <w:rFonts w:cstheme="minorHAnsi"/>
           <w:highlight w:val="yellow"/>
         </w:rPr>
-        <w:t xml:space="preserve"> </w:t>
-      </w:r>
-      <w:proofErr w:type="spellStart"/>
-      <w:r>
-        <w:rPr>
-          <w:rFonts w:cstheme="minorHAnsi"/>
-          <w:highlight w:val="yellow"/>
-        </w:rPr>
-        <w:t>sunt</w:t>
-      </w:r>
-      <w:proofErr w:type="spellEnd"/>
-      <w:r>
-        <w:rPr>
-          <w:rFonts w:cstheme="minorHAnsi"/>
-          <w:highlight w:val="yellow"/>
-        </w:rPr>
-        <w:t xml:space="preserve"> </w:t>
+        <w:t xml:space="preserve"> sunt </w:t>
       </w:r>
       <w:proofErr w:type="spellStart"/>
       <w:r>
@@ -6675,23 +6268,7 @@
           <w:rFonts w:cstheme="minorHAnsi"/>
           <w:highlight w:val="yellow"/>
         </w:rPr>
-        <w:t xml:space="preserve"> </w:t>
-      </w:r>
-      <w:proofErr w:type="spellStart"/>
-      <w:r>
-        <w:rPr>
-          <w:rFonts w:cstheme="minorHAnsi"/>
-          <w:highlight w:val="yellow"/>
-        </w:rPr>
-        <w:t>nu</w:t>
-      </w:r>
-      <w:proofErr w:type="spellEnd"/>
-      <w:r>
-        <w:rPr>
-          <w:rFonts w:cstheme="minorHAnsi"/>
-          <w:highlight w:val="yellow"/>
-        </w:rPr>
-        <w:t xml:space="preserve"> </w:t>
+        <w:t xml:space="preserve"> nu </w:t>
       </w:r>
       <w:proofErr w:type="spellStart"/>
       <w:r>
@@ -6782,14 +6359,14 @@
           <w:b/>
         </w:rPr>
         <w:lastRenderedPageBreak/>
-        <w:t>F0</w:t>
+        <w:t>F</w:t>
       </w:r>
       <w:r>
         <w:rPr>
           <w:rFonts w:cstheme="minorHAnsi"/>
           <w:b/>
         </w:rPr>
-        <w:t>2</w:t>
+        <w:t>10</w:t>
       </w:r>
       <w:r>
         <w:rPr>
@@ -6948,7 +6525,7 @@
 </file>
 
 <file path=word/endnotes.xml><?xml version="1.0" encoding="utf-8"?>
-<w:endnotes xmlns:wpc="http://schemas.microsoft.com/office/word/2010/wordprocessingCanvas" xmlns:mc="http://schemas.openxmlformats.org/markup-compatibility/2006" xmlns:o="urn:schemas-microsoft-com:office:office" xmlns:r="http://schemas.openxmlformats.org/officeDocument/2006/relationships" xmlns:m="http://schemas.openxmlformats.org/officeDocument/2006/math" xmlns:v="urn:schemas-microsoft-com:vml" xmlns:wp14="http://schemas.microsoft.com/office/word/2010/wordprocessingDrawing" xmlns:wp="http://schemas.openxmlformats.org/drawingml/2006/wordprocessingDrawing" xmlns:w10="urn:schemas-microsoft-com:office:word" xmlns:w="http://schemas.openxmlformats.org/wordprocessingml/2006/main" xmlns:w14="http://schemas.microsoft.com/office/word/2010/wordml" xmlns:w15="http://schemas.microsoft.com/office/word/2012/wordml" xmlns:wpg="http://schemas.microsoft.com/office/word/2010/wordprocessingGroup" xmlns:wpi="http://schemas.microsoft.com/office/word/2010/wordprocessingInk" xmlns:wne="http://schemas.microsoft.com/office/word/2006/wordml" xmlns:wps="http://schemas.microsoft.com/office/word/2010/wordprocessingShape" mc:Ignorable="w14 w15 wp14">
+<w:endnotes xmlns:wpc="http://schemas.microsoft.com/office/word/2010/wordprocessingCanvas" xmlns:cx="http://schemas.microsoft.com/office/drawing/2014/chartex" xmlns:cx1="http://schemas.microsoft.com/office/drawing/2015/9/8/chartex" xmlns:cx2="http://schemas.microsoft.com/office/drawing/2015/10/21/chartex" xmlns:cx3="http://schemas.microsoft.com/office/drawing/2016/5/9/chartex" xmlns:cx4="http://schemas.microsoft.com/office/drawing/2016/5/10/chartex" xmlns:cx5="http://schemas.microsoft.com/office/drawing/2016/5/11/chartex" xmlns:cx6="http://schemas.microsoft.com/office/drawing/2016/5/12/chartex" xmlns:cx7="http://schemas.microsoft.com/office/drawing/2016/5/13/chartex" xmlns:cx8="http://schemas.microsoft.com/office/drawing/2016/5/14/chartex" xmlns:mc="http://schemas.openxmlformats.org/markup-compatibility/2006" xmlns:aink="http://schemas.microsoft.com/office/drawing/2016/ink" xmlns:am3d="http://schemas.microsoft.com/office/drawing/2017/model3d" xmlns:o="urn:schemas-microsoft-com:office:office" xmlns:r="http://schemas.openxmlformats.org/officeDocument/2006/relationships" xmlns:m="http://schemas.openxmlformats.org/officeDocument/2006/math" xmlns:v="urn:schemas-microsoft-com:vml" xmlns:wp14="http://schemas.microsoft.com/office/word/2010/wordprocessingDrawing" xmlns:wp="http://schemas.openxmlformats.org/drawingml/2006/wordprocessingDrawing" xmlns:w10="urn:schemas-microsoft-com:office:word" xmlns:w="http://schemas.openxmlformats.org/wordprocessingml/2006/main" xmlns:w14="http://schemas.microsoft.com/office/word/2010/wordml" xmlns:w15="http://schemas.microsoft.com/office/word/2012/wordml" xmlns:w16cex="http://schemas.microsoft.com/office/word/2018/wordml/cex" xmlns:w16cid="http://schemas.microsoft.com/office/word/2016/wordml/cid" xmlns:w16="http://schemas.microsoft.com/office/word/2018/wordml" xmlns:w16se="http://schemas.microsoft.com/office/word/2015/wordml/symex" xmlns:wpg="http://schemas.microsoft.com/office/word/2010/wordprocessingGroup" xmlns:wpi="http://schemas.microsoft.com/office/word/2010/wordprocessingInk" xmlns:wne="http://schemas.microsoft.com/office/word/2006/wordml" xmlns:wps="http://schemas.microsoft.com/office/word/2010/wordprocessingShape" mc:Ignorable="w14 w15 w16se w16cid w16 w16cex wp14">
   <w:endnote w:type="separator" w:id="-1">
     <w:p>
       <w:pPr>
@@ -6973,7 +6550,7 @@
 </file>
 
 <file path=word/footer1.xml><?xml version="1.0" encoding="utf-8"?>
-<w:ftr xmlns:wpc="http://schemas.microsoft.com/office/word/2010/wordprocessingCanvas" xmlns:mc="http://schemas.openxmlformats.org/markup-compatibility/2006" xmlns:o="urn:schemas-microsoft-com:office:office" xmlns:r="http://schemas.openxmlformats.org/officeDocument/2006/relationships" xmlns:m="http://schemas.openxmlformats.org/officeDocument/2006/math" xmlns:v="urn:schemas-microsoft-com:vml" xmlns:wp14="http://schemas.microsoft.com/office/word/2010/wordprocessingDrawing" xmlns:wp="http://schemas.openxmlformats.org/drawingml/2006/wordprocessingDrawing" xmlns:w10="urn:schemas-microsoft-com:office:word" xmlns:w="http://schemas.openxmlformats.org/wordprocessingml/2006/main" xmlns:w14="http://schemas.microsoft.com/office/word/2010/wordml" xmlns:w15="http://schemas.microsoft.com/office/word/2012/wordml" xmlns:wpg="http://schemas.microsoft.com/office/word/2010/wordprocessingGroup" xmlns:wpi="http://schemas.microsoft.com/office/word/2010/wordprocessingInk" xmlns:wne="http://schemas.microsoft.com/office/word/2006/wordml" xmlns:wps="http://schemas.microsoft.com/office/word/2010/wordprocessingShape" mc:Ignorable="w14 w15 wp14">
+<w:ftr xmlns:wpc="http://schemas.microsoft.com/office/word/2010/wordprocessingCanvas" xmlns:cx="http://schemas.microsoft.com/office/drawing/2014/chartex" xmlns:cx1="http://schemas.microsoft.com/office/drawing/2015/9/8/chartex" xmlns:cx2="http://schemas.microsoft.com/office/drawing/2015/10/21/chartex" xmlns:cx3="http://schemas.microsoft.com/office/drawing/2016/5/9/chartex" xmlns:cx4="http://schemas.microsoft.com/office/drawing/2016/5/10/chartex" xmlns:cx5="http://schemas.microsoft.com/office/drawing/2016/5/11/chartex" xmlns:cx6="http://schemas.microsoft.com/office/drawing/2016/5/12/chartex" xmlns:cx7="http://schemas.microsoft.com/office/drawing/2016/5/13/chartex" xmlns:cx8="http://schemas.microsoft.com/office/drawing/2016/5/14/chartex" xmlns:mc="http://schemas.openxmlformats.org/markup-compatibility/2006" xmlns:aink="http://schemas.microsoft.com/office/drawing/2016/ink" xmlns:am3d="http://schemas.microsoft.com/office/drawing/2017/model3d" xmlns:o="urn:schemas-microsoft-com:office:office" xmlns:r="http://schemas.openxmlformats.org/officeDocument/2006/relationships" xmlns:m="http://schemas.openxmlformats.org/officeDocument/2006/math" xmlns:v="urn:schemas-microsoft-com:vml" xmlns:wp14="http://schemas.microsoft.com/office/word/2010/wordprocessingDrawing" xmlns:wp="http://schemas.openxmlformats.org/drawingml/2006/wordprocessingDrawing" xmlns:w10="urn:schemas-microsoft-com:office:word" xmlns:w="http://schemas.openxmlformats.org/wordprocessingml/2006/main" xmlns:w14="http://schemas.microsoft.com/office/word/2010/wordml" xmlns:w15="http://schemas.microsoft.com/office/word/2012/wordml" xmlns:w16cex="http://schemas.microsoft.com/office/word/2018/wordml/cex" xmlns:w16cid="http://schemas.microsoft.com/office/word/2016/wordml/cid" xmlns:w16="http://schemas.microsoft.com/office/word/2018/wordml" xmlns:w16se="http://schemas.microsoft.com/office/word/2015/wordml/symex" xmlns:wpg="http://schemas.microsoft.com/office/word/2010/wordprocessingGroup" xmlns:wpi="http://schemas.microsoft.com/office/word/2010/wordprocessingInk" xmlns:wne="http://schemas.microsoft.com/office/word/2006/wordml" xmlns:wps="http://schemas.microsoft.com/office/word/2010/wordprocessingShape" mc:Ignorable="w14 w15 w16se w16cid w16 w16cex wp14">
   <w:p>
     <w:pPr>
       <w:pStyle w:val="Footer"/>
@@ -6983,7 +6560,7 @@
 </file>
 
 <file path=word/footer2.xml><?xml version="1.0" encoding="utf-8"?>
-<w:ftr xmlns:wpc="http://schemas.microsoft.com/office/word/2010/wordprocessingCanvas" xmlns:mc="http://schemas.openxmlformats.org/markup-compatibility/2006" xmlns:o="urn:schemas-microsoft-com:office:office" xmlns:r="http://schemas.openxmlformats.org/officeDocument/2006/relationships" xmlns:m="http://schemas.openxmlformats.org/officeDocument/2006/math" xmlns:v="urn:schemas-microsoft-com:vml" xmlns:wp14="http://schemas.microsoft.com/office/word/2010/wordprocessingDrawing" xmlns:wp="http://schemas.openxmlformats.org/drawingml/2006/wordprocessingDrawing" xmlns:w10="urn:schemas-microsoft-com:office:word" xmlns:w="http://schemas.openxmlformats.org/wordprocessingml/2006/main" xmlns:w14="http://schemas.microsoft.com/office/word/2010/wordml" xmlns:w15="http://schemas.microsoft.com/office/word/2012/wordml" xmlns:wpg="http://schemas.microsoft.com/office/word/2010/wordprocessingGroup" xmlns:wpi="http://schemas.microsoft.com/office/word/2010/wordprocessingInk" xmlns:wne="http://schemas.microsoft.com/office/word/2006/wordml" xmlns:wps="http://schemas.microsoft.com/office/word/2010/wordprocessingShape" mc:Ignorable="w14 w15 wp14">
+<w:ftr xmlns:wpc="http://schemas.microsoft.com/office/word/2010/wordprocessingCanvas" xmlns:cx="http://schemas.microsoft.com/office/drawing/2014/chartex" xmlns:cx1="http://schemas.microsoft.com/office/drawing/2015/9/8/chartex" xmlns:cx2="http://schemas.microsoft.com/office/drawing/2015/10/21/chartex" xmlns:cx3="http://schemas.microsoft.com/office/drawing/2016/5/9/chartex" xmlns:cx4="http://schemas.microsoft.com/office/drawing/2016/5/10/chartex" xmlns:cx5="http://schemas.microsoft.com/office/drawing/2016/5/11/chartex" xmlns:cx6="http://schemas.microsoft.com/office/drawing/2016/5/12/chartex" xmlns:cx7="http://schemas.microsoft.com/office/drawing/2016/5/13/chartex" xmlns:cx8="http://schemas.microsoft.com/office/drawing/2016/5/14/chartex" xmlns:mc="http://schemas.openxmlformats.org/markup-compatibility/2006" xmlns:aink="http://schemas.microsoft.com/office/drawing/2016/ink" xmlns:am3d="http://schemas.microsoft.com/office/drawing/2017/model3d" xmlns:o="urn:schemas-microsoft-com:office:office" xmlns:r="http://schemas.openxmlformats.org/officeDocument/2006/relationships" xmlns:m="http://schemas.openxmlformats.org/officeDocument/2006/math" xmlns:v="urn:schemas-microsoft-com:vml" xmlns:wp14="http://schemas.microsoft.com/office/word/2010/wordprocessingDrawing" xmlns:wp="http://schemas.openxmlformats.org/drawingml/2006/wordprocessingDrawing" xmlns:w10="urn:schemas-microsoft-com:office:word" xmlns:w="http://schemas.openxmlformats.org/wordprocessingml/2006/main" xmlns:w14="http://schemas.microsoft.com/office/word/2010/wordml" xmlns:w15="http://schemas.microsoft.com/office/word/2012/wordml" xmlns:w16cex="http://schemas.microsoft.com/office/word/2018/wordml/cex" xmlns:w16cid="http://schemas.microsoft.com/office/word/2016/wordml/cid" xmlns:w16="http://schemas.microsoft.com/office/word/2018/wordml" xmlns:w16se="http://schemas.microsoft.com/office/word/2015/wordml/symex" xmlns:wpg="http://schemas.microsoft.com/office/word/2010/wordprocessingGroup" xmlns:wpi="http://schemas.microsoft.com/office/word/2010/wordprocessingInk" xmlns:wne="http://schemas.microsoft.com/office/word/2006/wordml" xmlns:wps="http://schemas.microsoft.com/office/word/2010/wordprocessingShape" mc:Ignorable="w14 w15 w16se w16cid w16 w16cex wp14">
   <w:p>
     <w:pPr>
       <w:pStyle w:val="Footer"/>
@@ -7002,7 +6579,7 @@
 </file>
 
 <file path=word/footer3.xml><?xml version="1.0" encoding="utf-8"?>
-<w:ftr xmlns:wpc="http://schemas.microsoft.com/office/word/2010/wordprocessingCanvas" xmlns:mc="http://schemas.openxmlformats.org/markup-compatibility/2006" xmlns:o="urn:schemas-microsoft-com:office:office" xmlns:r="http://schemas.openxmlformats.org/officeDocument/2006/relationships" xmlns:m="http://schemas.openxmlformats.org/officeDocument/2006/math" xmlns:v="urn:schemas-microsoft-com:vml" xmlns:wp14="http://schemas.microsoft.com/office/word/2010/wordprocessingDrawing" xmlns:wp="http://schemas.openxmlformats.org/drawingml/2006/wordprocessingDrawing" xmlns:w10="urn:schemas-microsoft-com:office:word" xmlns:w="http://schemas.openxmlformats.org/wordprocessingml/2006/main" xmlns:w14="http://schemas.microsoft.com/office/word/2010/wordml" xmlns:w15="http://schemas.microsoft.com/office/word/2012/wordml" xmlns:wpg="http://schemas.microsoft.com/office/word/2010/wordprocessingGroup" xmlns:wpi="http://schemas.microsoft.com/office/word/2010/wordprocessingInk" xmlns:wne="http://schemas.microsoft.com/office/word/2006/wordml" xmlns:wps="http://schemas.microsoft.com/office/word/2010/wordprocessingShape" mc:Ignorable="w14 w15 wp14">
+<w:ftr xmlns:wpc="http://schemas.microsoft.com/office/word/2010/wordprocessingCanvas" xmlns:cx="http://schemas.microsoft.com/office/drawing/2014/chartex" xmlns:cx1="http://schemas.microsoft.com/office/drawing/2015/9/8/chartex" xmlns:cx2="http://schemas.microsoft.com/office/drawing/2015/10/21/chartex" xmlns:cx3="http://schemas.microsoft.com/office/drawing/2016/5/9/chartex" xmlns:cx4="http://schemas.microsoft.com/office/drawing/2016/5/10/chartex" xmlns:cx5="http://schemas.microsoft.com/office/drawing/2016/5/11/chartex" xmlns:cx6="http://schemas.microsoft.com/office/drawing/2016/5/12/chartex" xmlns:cx7="http://schemas.microsoft.com/office/drawing/2016/5/13/chartex" xmlns:cx8="http://schemas.microsoft.com/office/drawing/2016/5/14/chartex" xmlns:mc="http://schemas.openxmlformats.org/markup-compatibility/2006" xmlns:aink="http://schemas.microsoft.com/office/drawing/2016/ink" xmlns:am3d="http://schemas.microsoft.com/office/drawing/2017/model3d" xmlns:o="urn:schemas-microsoft-com:office:office" xmlns:r="http://schemas.openxmlformats.org/officeDocument/2006/relationships" xmlns:m="http://schemas.openxmlformats.org/officeDocument/2006/math" xmlns:v="urn:schemas-microsoft-com:vml" xmlns:wp14="http://schemas.microsoft.com/office/word/2010/wordprocessingDrawing" xmlns:wp="http://schemas.openxmlformats.org/drawingml/2006/wordprocessingDrawing" xmlns:w10="urn:schemas-microsoft-com:office:word" xmlns:w="http://schemas.openxmlformats.org/wordprocessingml/2006/main" xmlns:w14="http://schemas.microsoft.com/office/word/2010/wordml" xmlns:w15="http://schemas.microsoft.com/office/word/2012/wordml" xmlns:w16cex="http://schemas.microsoft.com/office/word/2018/wordml/cex" xmlns:w16cid="http://schemas.microsoft.com/office/word/2016/wordml/cid" xmlns:w16="http://schemas.microsoft.com/office/word/2018/wordml" xmlns:w16se="http://schemas.microsoft.com/office/word/2015/wordml/symex" xmlns:wpg="http://schemas.microsoft.com/office/word/2010/wordprocessingGroup" xmlns:wpi="http://schemas.microsoft.com/office/word/2010/wordprocessingInk" xmlns:wne="http://schemas.microsoft.com/office/word/2006/wordml" xmlns:wps="http://schemas.microsoft.com/office/word/2010/wordprocessingShape" mc:Ignorable="w14 w15 w16se w16cid w16 w16cex wp14">
   <w:p>
     <w:pPr>
       <w:pStyle w:val="Footer"/>
@@ -7012,7 +6589,7 @@
 </file>
 
 <file path=word/footnotes.xml><?xml version="1.0" encoding="utf-8"?>
-<w:footnotes xmlns:wpc="http://schemas.microsoft.com/office/word/2010/wordprocessingCanvas" xmlns:mc="http://schemas.openxmlformats.org/markup-compatibility/2006" xmlns:o="urn:schemas-microsoft-com:office:office" xmlns:r="http://schemas.openxmlformats.org/officeDocument/2006/relationships" xmlns:m="http://schemas.openxmlformats.org/officeDocument/2006/math" xmlns:v="urn:schemas-microsoft-com:vml" xmlns:wp14="http://schemas.microsoft.com/office/word/2010/wordprocessingDrawing" xmlns:wp="http://schemas.openxmlformats.org/drawingml/2006/wordprocessingDrawing" xmlns:w10="urn:schemas-microsoft-com:office:word" xmlns:w="http://schemas.openxmlformats.org/wordprocessingml/2006/main" xmlns:w14="http://schemas.microsoft.com/office/word/2010/wordml" xmlns:w15="http://schemas.microsoft.com/office/word/2012/wordml" xmlns:wpg="http://schemas.microsoft.com/office/word/2010/wordprocessingGroup" xmlns:wpi="http://schemas.microsoft.com/office/word/2010/wordprocessingInk" xmlns:wne="http://schemas.microsoft.com/office/word/2006/wordml" xmlns:wps="http://schemas.microsoft.com/office/word/2010/wordprocessingShape" mc:Ignorable="w14 w15 wp14">
+<w:footnotes xmlns:wpc="http://schemas.microsoft.com/office/word/2010/wordprocessingCanvas" xmlns:cx="http://schemas.microsoft.com/office/drawing/2014/chartex" xmlns:cx1="http://schemas.microsoft.com/office/drawing/2015/9/8/chartex" xmlns:cx2="http://schemas.microsoft.com/office/drawing/2015/10/21/chartex" xmlns:cx3="http://schemas.microsoft.com/office/drawing/2016/5/9/chartex" xmlns:cx4="http://schemas.microsoft.com/office/drawing/2016/5/10/chartex" xmlns:cx5="http://schemas.microsoft.com/office/drawing/2016/5/11/chartex" xmlns:cx6="http://schemas.microsoft.com/office/drawing/2016/5/12/chartex" xmlns:cx7="http://schemas.microsoft.com/office/drawing/2016/5/13/chartex" xmlns:cx8="http://schemas.microsoft.com/office/drawing/2016/5/14/chartex" xmlns:mc="http://schemas.openxmlformats.org/markup-compatibility/2006" xmlns:aink="http://schemas.microsoft.com/office/drawing/2016/ink" xmlns:am3d="http://schemas.microsoft.com/office/drawing/2017/model3d" xmlns:o="urn:schemas-microsoft-com:office:office" xmlns:r="http://schemas.openxmlformats.org/officeDocument/2006/relationships" xmlns:m="http://schemas.openxmlformats.org/officeDocument/2006/math" xmlns:v="urn:schemas-microsoft-com:vml" xmlns:wp14="http://schemas.microsoft.com/office/word/2010/wordprocessingDrawing" xmlns:wp="http://schemas.openxmlformats.org/drawingml/2006/wordprocessingDrawing" xmlns:w10="urn:schemas-microsoft-com:office:word" xmlns:w="http://schemas.openxmlformats.org/wordprocessingml/2006/main" xmlns:w14="http://schemas.microsoft.com/office/word/2010/wordml" xmlns:w15="http://schemas.microsoft.com/office/word/2012/wordml" xmlns:w16cex="http://schemas.microsoft.com/office/word/2018/wordml/cex" xmlns:w16cid="http://schemas.microsoft.com/office/word/2016/wordml/cid" xmlns:w16="http://schemas.microsoft.com/office/word/2018/wordml" xmlns:w16se="http://schemas.microsoft.com/office/word/2015/wordml/symex" xmlns:wpg="http://schemas.microsoft.com/office/word/2010/wordprocessingGroup" xmlns:wpi="http://schemas.microsoft.com/office/word/2010/wordprocessingInk" xmlns:wne="http://schemas.microsoft.com/office/word/2006/wordml" xmlns:wps="http://schemas.microsoft.com/office/word/2010/wordprocessingShape" mc:Ignorable="w14 w15 w16se w16cid w16 w16cex wp14">
   <w:footnote w:type="separator" w:id="-1">
     <w:p>
       <w:pPr>
@@ -7037,7 +6614,7 @@
 </file>
 
 <file path=word/header1.xml><?xml version="1.0" encoding="utf-8"?>
-<w:hdr xmlns:wpc="http://schemas.microsoft.com/office/word/2010/wordprocessingCanvas" xmlns:mc="http://schemas.openxmlformats.org/markup-compatibility/2006" xmlns:o="urn:schemas-microsoft-com:office:office" xmlns:r="http://schemas.openxmlformats.org/officeDocument/2006/relationships" xmlns:m="http://schemas.openxmlformats.org/officeDocument/2006/math" xmlns:v="urn:schemas-microsoft-com:vml" xmlns:wp14="http://schemas.microsoft.com/office/word/2010/wordprocessingDrawing" xmlns:wp="http://schemas.openxmlformats.org/drawingml/2006/wordprocessingDrawing" xmlns:w10="urn:schemas-microsoft-com:office:word" xmlns:w="http://schemas.openxmlformats.org/wordprocessingml/2006/main" xmlns:w14="http://schemas.microsoft.com/office/word/2010/wordml" xmlns:w15="http://schemas.microsoft.com/office/word/2012/wordml" xmlns:wpg="http://schemas.microsoft.com/office/word/2010/wordprocessingGroup" xmlns:wpi="http://schemas.microsoft.com/office/word/2010/wordprocessingInk" xmlns:wne="http://schemas.microsoft.com/office/word/2006/wordml" xmlns:wps="http://schemas.microsoft.com/office/word/2010/wordprocessingShape" mc:Ignorable="w14 w15 wp14">
+<w:hdr xmlns:wpc="http://schemas.microsoft.com/office/word/2010/wordprocessingCanvas" xmlns:cx="http://schemas.microsoft.com/office/drawing/2014/chartex" xmlns:cx1="http://schemas.microsoft.com/office/drawing/2015/9/8/chartex" xmlns:cx2="http://schemas.microsoft.com/office/drawing/2015/10/21/chartex" xmlns:cx3="http://schemas.microsoft.com/office/drawing/2016/5/9/chartex" xmlns:cx4="http://schemas.microsoft.com/office/drawing/2016/5/10/chartex" xmlns:cx5="http://schemas.microsoft.com/office/drawing/2016/5/11/chartex" xmlns:cx6="http://schemas.microsoft.com/office/drawing/2016/5/12/chartex" xmlns:cx7="http://schemas.microsoft.com/office/drawing/2016/5/13/chartex" xmlns:cx8="http://schemas.microsoft.com/office/drawing/2016/5/14/chartex" xmlns:mc="http://schemas.openxmlformats.org/markup-compatibility/2006" xmlns:aink="http://schemas.microsoft.com/office/drawing/2016/ink" xmlns:am3d="http://schemas.microsoft.com/office/drawing/2017/model3d" xmlns:o="urn:schemas-microsoft-com:office:office" xmlns:r="http://schemas.openxmlformats.org/officeDocument/2006/relationships" xmlns:m="http://schemas.openxmlformats.org/officeDocument/2006/math" xmlns:v="urn:schemas-microsoft-com:vml" xmlns:wp14="http://schemas.microsoft.com/office/word/2010/wordprocessingDrawing" xmlns:wp="http://schemas.openxmlformats.org/drawingml/2006/wordprocessingDrawing" xmlns:w10="urn:schemas-microsoft-com:office:word" xmlns:w="http://schemas.openxmlformats.org/wordprocessingml/2006/main" xmlns:w14="http://schemas.microsoft.com/office/word/2010/wordml" xmlns:w15="http://schemas.microsoft.com/office/word/2012/wordml" xmlns:w16cex="http://schemas.microsoft.com/office/word/2018/wordml/cex" xmlns:w16cid="http://schemas.microsoft.com/office/word/2016/wordml/cid" xmlns:w16="http://schemas.microsoft.com/office/word/2018/wordml" xmlns:w16se="http://schemas.microsoft.com/office/word/2015/wordml/symex" xmlns:wpg="http://schemas.microsoft.com/office/word/2010/wordprocessingGroup" xmlns:wpi="http://schemas.microsoft.com/office/word/2010/wordprocessingInk" xmlns:wne="http://schemas.microsoft.com/office/word/2006/wordml" xmlns:wps="http://schemas.microsoft.com/office/word/2010/wordprocessingShape" mc:Ignorable="w14 w15 w16se w16cid w16 w16cex wp14">
   <w:p>
     <w:pPr>
       <w:pStyle w:val="Header"/>
@@ -7047,7 +6624,7 @@
 </file>
 
 <file path=word/header2.xml><?xml version="1.0" encoding="utf-8"?>
-<w:hdr xmlns:wpc="http://schemas.microsoft.com/office/word/2010/wordprocessingCanvas" xmlns:mc="http://schemas.openxmlformats.org/markup-compatibility/2006" xmlns:o="urn:schemas-microsoft-com:office:office" xmlns:r="http://schemas.openxmlformats.org/officeDocument/2006/relationships" xmlns:m="http://schemas.openxmlformats.org/officeDocument/2006/math" xmlns:v="urn:schemas-microsoft-com:vml" xmlns:wp14="http://schemas.microsoft.com/office/word/2010/wordprocessingDrawing" xmlns:wp="http://schemas.openxmlformats.org/drawingml/2006/wordprocessingDrawing" xmlns:w10="urn:schemas-microsoft-com:office:word" xmlns:w="http://schemas.openxmlformats.org/wordprocessingml/2006/main" xmlns:w14="http://schemas.microsoft.com/office/word/2010/wordml" xmlns:w15="http://schemas.microsoft.com/office/word/2012/wordml" xmlns:wpg="http://schemas.microsoft.com/office/word/2010/wordprocessingGroup" xmlns:wpi="http://schemas.microsoft.com/office/word/2010/wordprocessingInk" xmlns:wne="http://schemas.microsoft.com/office/word/2006/wordml" xmlns:wps="http://schemas.microsoft.com/office/word/2010/wordprocessingShape" mc:Ignorable="w14 w15 wp14">
+<w:hdr xmlns:wpc="http://schemas.microsoft.com/office/word/2010/wordprocessingCanvas" xmlns:cx="http://schemas.microsoft.com/office/drawing/2014/chartex" xmlns:cx1="http://schemas.microsoft.com/office/drawing/2015/9/8/chartex" xmlns:cx2="http://schemas.microsoft.com/office/drawing/2015/10/21/chartex" xmlns:cx3="http://schemas.microsoft.com/office/drawing/2016/5/9/chartex" xmlns:cx4="http://schemas.microsoft.com/office/drawing/2016/5/10/chartex" xmlns:cx5="http://schemas.microsoft.com/office/drawing/2016/5/11/chartex" xmlns:cx6="http://schemas.microsoft.com/office/drawing/2016/5/12/chartex" xmlns:cx7="http://schemas.microsoft.com/office/drawing/2016/5/13/chartex" xmlns:cx8="http://schemas.microsoft.com/office/drawing/2016/5/14/chartex" xmlns:mc="http://schemas.openxmlformats.org/markup-compatibility/2006" xmlns:aink="http://schemas.microsoft.com/office/drawing/2016/ink" xmlns:am3d="http://schemas.microsoft.com/office/drawing/2017/model3d" xmlns:o="urn:schemas-microsoft-com:office:office" xmlns:r="http://schemas.openxmlformats.org/officeDocument/2006/relationships" xmlns:m="http://schemas.openxmlformats.org/officeDocument/2006/math" xmlns:v="urn:schemas-microsoft-com:vml" xmlns:wp14="http://schemas.microsoft.com/office/word/2010/wordprocessingDrawing" xmlns:wp="http://schemas.openxmlformats.org/drawingml/2006/wordprocessingDrawing" xmlns:w10="urn:schemas-microsoft-com:office:word" xmlns:w="http://schemas.openxmlformats.org/wordprocessingml/2006/main" xmlns:w14="http://schemas.microsoft.com/office/word/2010/wordml" xmlns:w15="http://schemas.microsoft.com/office/word/2012/wordml" xmlns:w16cex="http://schemas.microsoft.com/office/word/2018/wordml/cex" xmlns:w16cid="http://schemas.microsoft.com/office/word/2016/wordml/cid" xmlns:w16="http://schemas.microsoft.com/office/word/2018/wordml" xmlns:w16se="http://schemas.microsoft.com/office/word/2015/wordml/symex" xmlns:wpg="http://schemas.microsoft.com/office/word/2010/wordprocessingGroup" xmlns:wpi="http://schemas.microsoft.com/office/word/2010/wordprocessingInk" xmlns:wne="http://schemas.microsoft.com/office/word/2006/wordml" xmlns:wps="http://schemas.microsoft.com/office/word/2010/wordprocessingShape" mc:Ignorable="w14 w15 w16se w16cid w16 w16cex wp14">
   <w:p>
     <w:pPr>
       <w:pStyle w:val="Header"/>
@@ -7285,7 +6862,7 @@
 </file>
 
 <file path=word/header3.xml><?xml version="1.0" encoding="utf-8"?>
-<w:hdr xmlns:wpc="http://schemas.microsoft.com/office/word/2010/wordprocessingCanvas" xmlns:mc="http://schemas.openxmlformats.org/markup-compatibility/2006" xmlns:o="urn:schemas-microsoft-com:office:office" xmlns:r="http://schemas.openxmlformats.org/officeDocument/2006/relationships" xmlns:m="http://schemas.openxmlformats.org/officeDocument/2006/math" xmlns:v="urn:schemas-microsoft-com:vml" xmlns:wp14="http://schemas.microsoft.com/office/word/2010/wordprocessingDrawing" xmlns:wp="http://schemas.openxmlformats.org/drawingml/2006/wordprocessingDrawing" xmlns:w10="urn:schemas-microsoft-com:office:word" xmlns:w="http://schemas.openxmlformats.org/wordprocessingml/2006/main" xmlns:w14="http://schemas.microsoft.com/office/word/2010/wordml" xmlns:w15="http://schemas.microsoft.com/office/word/2012/wordml" xmlns:wpg="http://schemas.microsoft.com/office/word/2010/wordprocessingGroup" xmlns:wpi="http://schemas.microsoft.com/office/word/2010/wordprocessingInk" xmlns:wne="http://schemas.microsoft.com/office/word/2006/wordml" xmlns:wps="http://schemas.microsoft.com/office/word/2010/wordprocessingShape" mc:Ignorable="w14 w15 wp14">
+<w:hdr xmlns:wpc="http://schemas.microsoft.com/office/word/2010/wordprocessingCanvas" xmlns:cx="http://schemas.microsoft.com/office/drawing/2014/chartex" xmlns:cx1="http://schemas.microsoft.com/office/drawing/2015/9/8/chartex" xmlns:cx2="http://schemas.microsoft.com/office/drawing/2015/10/21/chartex" xmlns:cx3="http://schemas.microsoft.com/office/drawing/2016/5/9/chartex" xmlns:cx4="http://schemas.microsoft.com/office/drawing/2016/5/10/chartex" xmlns:cx5="http://schemas.microsoft.com/office/drawing/2016/5/11/chartex" xmlns:cx6="http://schemas.microsoft.com/office/drawing/2016/5/12/chartex" xmlns:cx7="http://schemas.microsoft.com/office/drawing/2016/5/13/chartex" xmlns:cx8="http://schemas.microsoft.com/office/drawing/2016/5/14/chartex" xmlns:mc="http://schemas.openxmlformats.org/markup-compatibility/2006" xmlns:aink="http://schemas.microsoft.com/office/drawing/2016/ink" xmlns:am3d="http://schemas.microsoft.com/office/drawing/2017/model3d" xmlns:o="urn:schemas-microsoft-com:office:office" xmlns:r="http://schemas.openxmlformats.org/officeDocument/2006/relationships" xmlns:m="http://schemas.openxmlformats.org/officeDocument/2006/math" xmlns:v="urn:schemas-microsoft-com:vml" xmlns:wp14="http://schemas.microsoft.com/office/word/2010/wordprocessingDrawing" xmlns:wp="http://schemas.openxmlformats.org/drawingml/2006/wordprocessingDrawing" xmlns:w10="urn:schemas-microsoft-com:office:word" xmlns:w="http://schemas.openxmlformats.org/wordprocessingml/2006/main" xmlns:w14="http://schemas.microsoft.com/office/word/2010/wordml" xmlns:w15="http://schemas.microsoft.com/office/word/2012/wordml" xmlns:w16cex="http://schemas.microsoft.com/office/word/2018/wordml/cex" xmlns:w16cid="http://schemas.microsoft.com/office/word/2016/wordml/cid" xmlns:w16="http://schemas.microsoft.com/office/word/2018/wordml" xmlns:w16se="http://schemas.microsoft.com/office/word/2015/wordml/symex" xmlns:wpg="http://schemas.microsoft.com/office/word/2010/wordprocessingGroup" xmlns:wpi="http://schemas.microsoft.com/office/word/2010/wordprocessingInk" xmlns:wne="http://schemas.microsoft.com/office/word/2006/wordml" xmlns:wps="http://schemas.microsoft.com/office/word/2010/wordprocessingShape" mc:Ignorable="w14 w15 w16se w16cid w16 w16cex wp14">
   <w:p>
     <w:pPr>
       <w:pStyle w:val="Header"/>
@@ -7295,8 +6872,8 @@
 </file>
 
 <file path=word/numbering.xml><?xml version="1.0" encoding="utf-8"?>
-<w:numbering xmlns:wpc="http://schemas.microsoft.com/office/word/2010/wordprocessingCanvas" xmlns:mc="http://schemas.openxmlformats.org/markup-compatibility/2006" xmlns:o="urn:schemas-microsoft-com:office:office" xmlns:r="http://schemas.openxmlformats.org/officeDocument/2006/relationships" xmlns:m="http://schemas.openxmlformats.org/officeDocument/2006/math" xmlns:v="urn:schemas-microsoft-com:vml" xmlns:wp14="http://schemas.microsoft.com/office/word/2010/wordprocessingDrawing" xmlns:wp="http://schemas.openxmlformats.org/drawingml/2006/wordprocessingDrawing" xmlns:w10="urn:schemas-microsoft-com:office:word" xmlns:w="http://schemas.openxmlformats.org/wordprocessingml/2006/main" xmlns:w14="http://schemas.microsoft.com/office/word/2010/wordml" xmlns:w15="http://schemas.microsoft.com/office/word/2012/wordml" xmlns:wpg="http://schemas.microsoft.com/office/word/2010/wordprocessingGroup" xmlns:wpi="http://schemas.microsoft.com/office/word/2010/wordprocessingInk" xmlns:wne="http://schemas.microsoft.com/office/word/2006/wordml" xmlns:wps="http://schemas.microsoft.com/office/word/2010/wordprocessingShape" mc:Ignorable="w14 w15 wp14">
-  <w:abstractNum w:abstractNumId="0">
+<w:numbering xmlns:wpc="http://schemas.microsoft.com/office/word/2010/wordprocessingCanvas" xmlns:cx="http://schemas.microsoft.com/office/drawing/2014/chartex" xmlns:cx1="http://schemas.microsoft.com/office/drawing/2015/9/8/chartex" xmlns:cx2="http://schemas.microsoft.com/office/drawing/2015/10/21/chartex" xmlns:cx3="http://schemas.microsoft.com/office/drawing/2016/5/9/chartex" xmlns:cx4="http://schemas.microsoft.com/office/drawing/2016/5/10/chartex" xmlns:cx5="http://schemas.microsoft.com/office/drawing/2016/5/11/chartex" xmlns:cx6="http://schemas.microsoft.com/office/drawing/2016/5/12/chartex" xmlns:cx7="http://schemas.microsoft.com/office/drawing/2016/5/13/chartex" xmlns:cx8="http://schemas.microsoft.com/office/drawing/2016/5/14/chartex" xmlns:mc="http://schemas.openxmlformats.org/markup-compatibility/2006" xmlns:aink="http://schemas.microsoft.com/office/drawing/2016/ink" xmlns:am3d="http://schemas.microsoft.com/office/drawing/2017/model3d" xmlns:o="urn:schemas-microsoft-com:office:office" xmlns:r="http://schemas.openxmlformats.org/officeDocument/2006/relationships" xmlns:m="http://schemas.openxmlformats.org/officeDocument/2006/math" xmlns:v="urn:schemas-microsoft-com:vml" xmlns:wp14="http://schemas.microsoft.com/office/word/2010/wordprocessingDrawing" xmlns:wp="http://schemas.openxmlformats.org/drawingml/2006/wordprocessingDrawing" xmlns:w10="urn:schemas-microsoft-com:office:word" xmlns:w="http://schemas.openxmlformats.org/wordprocessingml/2006/main" xmlns:w14="http://schemas.microsoft.com/office/word/2010/wordml" xmlns:w15="http://schemas.microsoft.com/office/word/2012/wordml" xmlns:w16cex="http://schemas.microsoft.com/office/word/2018/wordml/cex" xmlns:w16cid="http://schemas.microsoft.com/office/word/2016/wordml/cid" xmlns:w16="http://schemas.microsoft.com/office/word/2018/wordml" xmlns:w16se="http://schemas.microsoft.com/office/word/2015/wordml/symex" xmlns:wpg="http://schemas.microsoft.com/office/word/2010/wordprocessingGroup" xmlns:wpi="http://schemas.microsoft.com/office/word/2010/wordprocessingInk" xmlns:wne="http://schemas.microsoft.com/office/word/2006/wordml" xmlns:wps="http://schemas.microsoft.com/office/word/2010/wordprocessingShape" mc:Ignorable="w14 w15 w16se w16cid w16 w16cex wp14">
+  <w:abstractNum w:abstractNumId="0" w15:restartNumberingAfterBreak="0">
     <w:nsid w:val="07480593"/>
     <w:multiLevelType w:val="hybridMultilevel"/>
     <w:tmpl w:val="930E0558"/>
@@ -7385,7 +6962,7 @@
       </w:pPr>
     </w:lvl>
   </w:abstractNum>
-  <w:abstractNum w:abstractNumId="1">
+  <w:abstractNum w:abstractNumId="1" w15:restartNumberingAfterBreak="0">
     <w:nsid w:val="0B5E35B3"/>
     <w:multiLevelType w:val="hybridMultilevel"/>
     <w:tmpl w:val="86C82844"/>
@@ -7474,7 +7051,7 @@
       </w:pPr>
     </w:lvl>
   </w:abstractNum>
-  <w:abstractNum w:abstractNumId="2">
+  <w:abstractNum w:abstractNumId="2" w15:restartNumberingAfterBreak="0">
     <w:nsid w:val="0B637459"/>
     <w:multiLevelType w:val="hybridMultilevel"/>
     <w:tmpl w:val="82184298"/>
@@ -7596,7 +7173,7 @@
       </w:pPr>
     </w:lvl>
   </w:abstractNum>
-  <w:abstractNum w:abstractNumId="3">
+  <w:abstractNum w:abstractNumId="3" w15:restartNumberingAfterBreak="0">
     <w:nsid w:val="11AE672B"/>
     <w:multiLevelType w:val="multilevel"/>
     <w:tmpl w:val="9B6AE10A"/>
@@ -7738,7 +7315,7 @@
       </w:rPr>
     </w:lvl>
   </w:abstractNum>
-  <w:abstractNum w:abstractNumId="4">
+  <w:abstractNum w:abstractNumId="4" w15:restartNumberingAfterBreak="0">
     <w:nsid w:val="134919B7"/>
     <w:multiLevelType w:val="hybridMultilevel"/>
     <w:tmpl w:val="C47EC204"/>
@@ -7827,7 +7404,7 @@
       </w:pPr>
     </w:lvl>
   </w:abstractNum>
-  <w:abstractNum w:abstractNumId="5">
+  <w:abstractNum w:abstractNumId="5" w15:restartNumberingAfterBreak="0">
     <w:nsid w:val="14702F68"/>
     <w:multiLevelType w:val="hybridMultilevel"/>
     <w:tmpl w:val="C96604E0"/>
@@ -7940,7 +7517,7 @@
       </w:rPr>
     </w:lvl>
   </w:abstractNum>
-  <w:abstractNum w:abstractNumId="6">
+  <w:abstractNum w:abstractNumId="6" w15:restartNumberingAfterBreak="0">
     <w:nsid w:val="1C8267A9"/>
     <w:multiLevelType w:val="hybridMultilevel"/>
     <w:tmpl w:val="1336682E"/>
@@ -8026,7 +7603,7 @@
       </w:pPr>
     </w:lvl>
   </w:abstractNum>
-  <w:abstractNum w:abstractNumId="7">
+  <w:abstractNum w:abstractNumId="7" w15:restartNumberingAfterBreak="0">
     <w:nsid w:val="244F1BAE"/>
     <w:multiLevelType w:val="hybridMultilevel"/>
     <w:tmpl w:val="CC72CEEA"/>
@@ -8112,7 +7689,7 @@
       </w:pPr>
     </w:lvl>
   </w:abstractNum>
-  <w:abstractNum w:abstractNumId="8">
+  <w:abstractNum w:abstractNumId="8" w15:restartNumberingAfterBreak="0">
     <w:nsid w:val="25BB3475"/>
     <w:multiLevelType w:val="hybridMultilevel"/>
     <w:tmpl w:val="D79E74A4"/>
@@ -8203,7 +7780,7 @@
       </w:pPr>
     </w:lvl>
   </w:abstractNum>
-  <w:abstractNum w:abstractNumId="9">
+  <w:abstractNum w:abstractNumId="9" w15:restartNumberingAfterBreak="0">
     <w:nsid w:val="377E0AF1"/>
     <w:multiLevelType w:val="multilevel"/>
     <w:tmpl w:val="2F40F8DE"/>
@@ -8344,7 +7921,7 @@
       </w:rPr>
     </w:lvl>
   </w:abstractNum>
-  <w:abstractNum w:abstractNumId="10">
+  <w:abstractNum w:abstractNumId="10" w15:restartNumberingAfterBreak="0">
     <w:nsid w:val="3E74265C"/>
     <w:multiLevelType w:val="hybridMultilevel"/>
     <w:tmpl w:val="1A1C0108"/>
@@ -8436,7 +8013,7 @@
       </w:pPr>
     </w:lvl>
   </w:abstractNum>
-  <w:abstractNum w:abstractNumId="11">
+  <w:abstractNum w:abstractNumId="11" w15:restartNumberingAfterBreak="0">
     <w:nsid w:val="3FCD5E94"/>
     <w:multiLevelType w:val="hybridMultilevel"/>
     <w:tmpl w:val="2366448A"/>
@@ -8549,7 +8126,7 @@
       </w:rPr>
     </w:lvl>
   </w:abstractNum>
-  <w:abstractNum w:abstractNumId="12">
+  <w:abstractNum w:abstractNumId="12" w15:restartNumberingAfterBreak="0">
     <w:nsid w:val="43D76333"/>
     <w:multiLevelType w:val="hybridMultilevel"/>
     <w:tmpl w:val="DC5AE3FA"/>
@@ -8671,7 +8248,7 @@
       </w:pPr>
     </w:lvl>
   </w:abstractNum>
-  <w:abstractNum w:abstractNumId="13">
+  <w:abstractNum w:abstractNumId="13" w15:restartNumberingAfterBreak="0">
     <w:nsid w:val="459D5B8F"/>
     <w:multiLevelType w:val="hybridMultilevel"/>
     <w:tmpl w:val="D79E74A4"/>
@@ -8762,7 +8339,7 @@
       </w:pPr>
     </w:lvl>
   </w:abstractNum>
-  <w:abstractNum w:abstractNumId="14">
+  <w:abstractNum w:abstractNumId="14" w15:restartNumberingAfterBreak="0">
     <w:nsid w:val="523B74BF"/>
     <w:multiLevelType w:val="hybridMultilevel"/>
     <w:tmpl w:val="D79E74A4"/>
@@ -8853,7 +8430,7 @@
       </w:pPr>
     </w:lvl>
   </w:abstractNum>
-  <w:abstractNum w:abstractNumId="15">
+  <w:abstractNum w:abstractNumId="15" w15:restartNumberingAfterBreak="0">
     <w:nsid w:val="5A40161F"/>
     <w:multiLevelType w:val="hybridMultilevel"/>
     <w:tmpl w:val="CC72CEEA"/>
@@ -8939,7 +8516,7 @@
       </w:pPr>
     </w:lvl>
   </w:abstractNum>
-  <w:abstractNum w:abstractNumId="16">
+  <w:abstractNum w:abstractNumId="16" w15:restartNumberingAfterBreak="0">
     <w:nsid w:val="66150A3C"/>
     <w:multiLevelType w:val="hybridMultilevel"/>
     <w:tmpl w:val="F5CA02F2"/>
@@ -9028,7 +8605,7 @@
       </w:pPr>
     </w:lvl>
   </w:abstractNum>
-  <w:abstractNum w:abstractNumId="17">
+  <w:abstractNum w:abstractNumId="17" w15:restartNumberingAfterBreak="0">
     <w:nsid w:val="67487FA7"/>
     <w:multiLevelType w:val="hybridMultilevel"/>
     <w:tmpl w:val="D79E74A4"/>
@@ -9119,7 +8696,7 @@
       </w:pPr>
     </w:lvl>
   </w:abstractNum>
-  <w:abstractNum w:abstractNumId="18">
+  <w:abstractNum w:abstractNumId="18" w15:restartNumberingAfterBreak="0">
     <w:nsid w:val="69E42184"/>
     <w:multiLevelType w:val="hybridMultilevel"/>
     <w:tmpl w:val="D79E74A4"/>
@@ -9210,7 +8787,7 @@
       </w:pPr>
     </w:lvl>
   </w:abstractNum>
-  <w:abstractNum w:abstractNumId="19">
+  <w:abstractNum w:abstractNumId="19" w15:restartNumberingAfterBreak="0">
     <w:nsid w:val="79C95E53"/>
     <w:multiLevelType w:val="hybridMultilevel"/>
     <w:tmpl w:val="D79E74A4"/>
@@ -9365,7 +8942,7 @@
 </file>
 
 <file path=word/styles.xml><?xml version="1.0" encoding="utf-8"?>
-<w:styles xmlns:mc="http://schemas.openxmlformats.org/markup-compatibility/2006" xmlns:r="http://schemas.openxmlformats.org/officeDocument/2006/relationships" xmlns:w="http://schemas.openxmlformats.org/wordprocessingml/2006/main" xmlns:w14="http://schemas.microsoft.com/office/word/2010/wordml" xmlns:w15="http://schemas.microsoft.com/office/word/2012/wordml" mc:Ignorable="w14 w15">
+<w:styles xmlns:mc="http://schemas.openxmlformats.org/markup-compatibility/2006" xmlns:r="http://schemas.openxmlformats.org/officeDocument/2006/relationships" xmlns:w="http://schemas.openxmlformats.org/wordprocessingml/2006/main" xmlns:w14="http://schemas.microsoft.com/office/word/2010/wordml" xmlns:w15="http://schemas.microsoft.com/office/word/2012/wordml" xmlns:w16cex="http://schemas.microsoft.com/office/word/2018/wordml/cex" xmlns:w16cid="http://schemas.microsoft.com/office/word/2016/wordml/cid" xmlns:w16="http://schemas.microsoft.com/office/word/2018/wordml" xmlns:w16se="http://schemas.microsoft.com/office/word/2015/wordml/symex" mc:Ignorable="w14 w15 w16se w16cid w16 w16cex">
   <w:docDefaults>
     <w:rPrDefault>
       <w:rPr>
@@ -9381,7 +8958,7 @@
       </w:pPr>
     </w:pPrDefault>
   </w:docDefaults>
-  <w:latentStyles w:defLockedState="0" w:defUIPriority="99" w:defSemiHidden="0" w:defUnhideWhenUsed="0" w:defQFormat="0" w:count="371">
+  <w:latentStyles w:defLockedState="0" w:defUIPriority="99" w:defSemiHidden="0" w:defUnhideWhenUsed="0" w:defQFormat="0" w:count="376">
     <w:lsdException w:name="Normal" w:uiPriority="0" w:qFormat="1"/>
     <w:lsdException w:name="heading 1" w:uiPriority="9" w:qFormat="1"/>
     <w:lsdException w:name="heading 2" w:semiHidden="1" w:uiPriority="9" w:unhideWhenUsed="1" w:qFormat="1"/>
@@ -9487,7 +9064,6 @@
     <w:lsdException w:name="HTML Sample" w:semiHidden="1" w:unhideWhenUsed="1"/>
     <w:lsdException w:name="HTML Typewriter" w:semiHidden="1" w:unhideWhenUsed="1"/>
     <w:lsdException w:name="HTML Variable" w:semiHidden="1" w:unhideWhenUsed="1"/>
-    <w:lsdException w:name="Normal Table" w:semiHidden="1" w:unhideWhenUsed="1"/>
     <w:lsdException w:name="annotation subject" w:semiHidden="1" w:unhideWhenUsed="1"/>
     <w:lsdException w:name="No List" w:semiHidden="1" w:unhideWhenUsed="1"/>
     <w:lsdException w:name="Outline List 1" w:semiHidden="1" w:unhideWhenUsed="1"/>
@@ -9530,11 +9106,8 @@
     <w:lsdException w:name="Table Contemporary" w:semiHidden="1" w:unhideWhenUsed="1"/>
     <w:lsdException w:name="Table Elegant" w:semiHidden="1" w:unhideWhenUsed="1"/>
     <w:lsdException w:name="Table Professional" w:semiHidden="1" w:unhideWhenUsed="1"/>
-    <w:lsdException w:name="Table Subtle 1" w:semiHidden="1" w:unhideWhenUsed="1"/>
     <w:lsdException w:name="Table Subtle 2" w:semiHidden="1" w:unhideWhenUsed="1"/>
     <w:lsdException w:name="Table Web 1" w:semiHidden="1" w:unhideWhenUsed="1"/>
-    <w:lsdException w:name="Table Web 2" w:semiHidden="1" w:unhideWhenUsed="1"/>
-    <w:lsdException w:name="Table Web 3" w:semiHidden="1" w:unhideWhenUsed="1"/>
     <w:lsdException w:name="Balloon Text" w:semiHidden="1" w:unhideWhenUsed="1"/>
     <w:lsdException w:name="Table Grid" w:uiPriority="59"/>
     <w:lsdException w:name="Table Theme" w:semiHidden="1" w:unhideWhenUsed="1"/>
@@ -9753,6 +9326,11 @@
     <w:lsdException w:name="List Table 5 Dark Accent 6" w:uiPriority="50"/>
     <w:lsdException w:name="List Table 6 Colorful Accent 6" w:uiPriority="51"/>
     <w:lsdException w:name="List Table 7 Colorful Accent 6" w:uiPriority="52"/>
+    <w:lsdException w:name="Mention" w:semiHidden="1" w:unhideWhenUsed="1"/>
+    <w:lsdException w:name="Smart Hyperlink" w:semiHidden="1" w:unhideWhenUsed="1"/>
+    <w:lsdException w:name="Hashtag" w:semiHidden="1" w:unhideWhenUsed="1"/>
+    <w:lsdException w:name="Unresolved Mention" w:semiHidden="1" w:unhideWhenUsed="1"/>
+    <w:lsdException w:name="Smart Link" w:semiHidden="1" w:unhideWhenUsed="1"/>
   </w:latentStyles>
   <w:style w:type="paragraph" w:default="1" w:styleId="Normal">
     <w:name w:val="Normal"/>
@@ -9890,7 +9468,6 @@
       <w:spacing w:after="0" w:line="240" w:lineRule="auto"/>
     </w:pPr>
     <w:tblPr>
-      <w:tblInd w:w="0" w:type="dxa"/>
       <w:tblBorders>
         <w:top w:val="single" w:sz="4" w:space="0" w:color="auto"/>
         <w:left w:val="single" w:sz="4" w:space="0" w:color="auto"/>
@@ -9899,12 +9476,6 @@
         <w:insideH w:val="single" w:sz="4" w:space="0" w:color="auto"/>
         <w:insideV w:val="single" w:sz="4" w:space="0" w:color="auto"/>
       </w:tblBorders>
-      <w:tblCellMar>
-        <w:top w:w="0" w:type="dxa"/>
-        <w:left w:w="108" w:type="dxa"/>
-        <w:bottom w:w="0" w:type="dxa"/>
-        <w:right w:w="108" w:type="dxa"/>
-      </w:tblCellMar>
     </w:tblPr>
   </w:style>
 </w:styles>

</xml_diff>